<commit_message>
license: updated summary in doc
</commit_message>
<xml_diff>
--- a/license/Mach1SpatialSDK-RoyaltyLicense.docx
+++ b/license/Mach1SpatialSDK-RoyaltyLicense.docx
@@ -23,16 +23,16 @@
           <w:noProof/>
         </w:rPr>
         <w:drawing>
-          <wp:inline distT="0" distB="0" distL="0" distR="0" wp14:anchorId="61C2CD96" wp14:editId="036BA896">
-            <wp:extent cx="5889010" cy="3905250"/>
-            <wp:effectExtent l="0" t="0" r="3810" b="6350"/>
+          <wp:inline distT="0" distB="0" distL="0" distR="0" wp14:anchorId="61C2CD96" wp14:editId="320C365A">
+            <wp:extent cx="5623560" cy="3905250"/>
+            <wp:effectExtent l="0" t="0" r="2540" b="6350"/>
             <wp:docPr id="3" name="image1.png"/>
             <wp:cNvGraphicFramePr/>
             <a:graphic xmlns:a="http://schemas.openxmlformats.org/drawingml/2006/main">
               <a:graphicData uri="http://schemas.openxmlformats.org/drawingml/2006/picture">
                 <pic:pic xmlns:pic="http://schemas.openxmlformats.org/drawingml/2006/picture">
                   <pic:nvPicPr>
-                    <pic:cNvPr id="0" name="image1.png"/>
+                    <pic:cNvPr id="3" name="image1.png"/>
                     <pic:cNvPicPr preferRelativeResize="0"/>
                   </pic:nvPicPr>
                   <pic:blipFill>
@@ -50,7 +50,7 @@
                   <pic:spPr>
                     <a:xfrm>
                       <a:off x="0" y="0"/>
-                      <a:ext cx="5889010" cy="3905250"/>
+                      <a:ext cx="5623560" cy="3905250"/>
                     </a:xfrm>
                     <a:prstGeom prst="rect">
                       <a:avLst/>

</xml_diff>

<commit_message>
license: notes added to license goals
</commit_message>
<xml_diff>
--- a/license/Mach1SpatialSDK-RoyaltyLicense.docx
+++ b/license/Mach1SpatialSDK-RoyaltyLicense.docx
@@ -92,15 +92,229 @@
           <w:b/>
           <w:u w:val="single"/>
         </w:rPr>
-        <w:t>REMINDER: ASSIGN DEVELOPER APPLICATION HERE</w:t>
-      </w:r>
-    </w:p>
-    <w:p>
-      <w:pPr>
+        <w:t xml:space="preserve">REMINDER: </w:t>
+      </w:r>
+      <w:r>
         <w:rPr>
           <w:b/>
           <w:u w:val="single"/>
         </w:rPr>
+        <w:t xml:space="preserve">SECTION FOR </w:t>
+      </w:r>
+      <w:r>
+        <w:rPr>
+          <w:b/>
+          <w:u w:val="single"/>
+        </w:rPr>
+        <w:t>ASSIGN</w:t>
+      </w:r>
+      <w:r>
+        <w:rPr>
+          <w:b/>
+          <w:u w:val="single"/>
+        </w:rPr>
+        <w:t>ING/DETAILING</w:t>
+      </w:r>
+      <w:r>
+        <w:rPr>
+          <w:b/>
+          <w:u w:val="single"/>
+        </w:rPr>
+        <w:t xml:space="preserve"> DEVELOPER APPLICATION HERE</w:t>
+      </w:r>
+    </w:p>
+    <w:p>
+      <w:pPr>
+        <w:pStyle w:val="ListParagraph"/>
+        <w:numPr>
+          <w:ilvl w:val="0"/>
+          <w:numId w:val="8"/>
+        </w:numPr>
+        <w:rPr>
+          <w:b/>
+          <w:u w:val="single"/>
+        </w:rPr>
+      </w:pPr>
+      <w:r>
+        <w:rPr>
+          <w:b/>
+          <w:u w:val="single"/>
+        </w:rPr>
+        <w:t xml:space="preserve">DEVELOPER APPLICATION </w:t>
+      </w:r>
+      <w:r>
+        <w:rPr>
+          <w:b/>
+          <w:u w:val="single"/>
+        </w:rPr>
+        <w:t xml:space="preserve">Name, </w:t>
+      </w:r>
+      <w:r>
+        <w:rPr>
+          <w:b/>
+          <w:u w:val="single"/>
+        </w:rPr>
+        <w:t xml:space="preserve">DEVELOPER APPLICATION </w:t>
+      </w:r>
+      <w:r>
+        <w:rPr>
+          <w:b/>
+          <w:u w:val="single"/>
+        </w:rPr>
+        <w:t xml:space="preserve">Description, </w:t>
+      </w:r>
+      <w:r>
+        <w:rPr>
+          <w:b/>
+          <w:u w:val="single"/>
+        </w:rPr>
+        <w:t xml:space="preserve">DEVELOPER APPLICATION </w:t>
+      </w:r>
+      <w:r>
+        <w:rPr>
+          <w:b/>
+          <w:u w:val="single"/>
+        </w:rPr>
+        <w:t>Platforms (not charging per platform but just want to have more information about DEVELOPER APPLICATION for our own tracking purposes and understanding of that DEVELOPER APPLICATION)</w:t>
+      </w:r>
+    </w:p>
+    <w:p>
+      <w:pPr>
+        <w:rPr>
+          <w:b/>
+          <w:u w:val="single"/>
+        </w:rPr>
+      </w:pPr>
+    </w:p>
+    <w:p>
+      <w:pPr>
+        <w:rPr>
+          <w:b/>
+          <w:u w:val="single"/>
+        </w:rPr>
+      </w:pPr>
+      <w:r>
+        <w:rPr>
+          <w:b/>
+          <w:u w:val="single"/>
+        </w:rPr>
+        <w:t>REMINDER: SECTION FOR LICENSE FEE TERMS (per annum)</w:t>
+      </w:r>
+      <w:r>
+        <w:rPr>
+          <w:b/>
+          <w:u w:val="single"/>
+        </w:rPr>
+        <w:br/>
+      </w:r>
+      <w:r>
+        <w:rPr>
+          <w:b/>
+          <w:u w:val="single"/>
+        </w:rPr>
+        <w:br/>
+        <w:t xml:space="preserve">REMINDER: language about this license </w:t>
+      </w:r>
+      <w:proofErr w:type="spellStart"/>
+      <w:r>
+        <w:rPr>
+          <w:b/>
+          <w:u w:val="single"/>
+        </w:rPr>
+        <w:t>superceding</w:t>
+      </w:r>
+      <w:proofErr w:type="spellEnd"/>
+      <w:r>
+        <w:rPr>
+          <w:b/>
+          <w:u w:val="single"/>
+        </w:rPr>
+        <w:t xml:space="preserve"> and replacing M1-RFL, but that the source code contains a copy of M1-RFL for any new unassigned DEVELOPER APPLICATIONS from new users by viewing the source code of the user signing this DEVELOPER APPLICATION M1-RL</w:t>
+      </w:r>
+    </w:p>
+    <w:p>
+      <w:pPr>
+        <w:rPr>
+          <w:b/>
+          <w:u w:val="single"/>
+        </w:rPr>
+      </w:pPr>
+    </w:p>
+    <w:p>
+      <w:pPr>
+        <w:rPr>
+          <w:b/>
+          <w:u w:val="single"/>
+        </w:rPr>
+      </w:pPr>
+      <w:r>
+        <w:rPr>
+          <w:b/>
+          <w:u w:val="single"/>
+        </w:rPr>
+        <w:t xml:space="preserve">Additional needed sections for below: </w:t>
+      </w:r>
+    </w:p>
+    <w:p>
+      <w:pPr>
+        <w:pStyle w:val="ListParagraph"/>
+        <w:numPr>
+          <w:ilvl w:val="0"/>
+          <w:numId w:val="8"/>
+        </w:numPr>
+        <w:rPr>
+          <w:bCs/>
+        </w:rPr>
+      </w:pPr>
+      <w:r>
+        <w:rPr>
+          <w:bCs/>
+        </w:rPr>
+        <w:t>Extended audit rights?</w:t>
+      </w:r>
+    </w:p>
+    <w:p>
+      <w:pPr>
+        <w:pStyle w:val="ListParagraph"/>
+        <w:numPr>
+          <w:ilvl w:val="0"/>
+          <w:numId w:val="8"/>
+        </w:numPr>
+        <w:rPr>
+          <w:bCs/>
+        </w:rPr>
+      </w:pPr>
+      <w:r>
+        <w:rPr>
+          <w:bCs/>
+        </w:rPr>
+        <w:t>attachment of EULA if DEVELOPER APPLICATION is end user application?</w:t>
+      </w:r>
+    </w:p>
+    <w:p>
+      <w:pPr>
+        <w:pStyle w:val="ListParagraph"/>
+        <w:numPr>
+          <w:ilvl w:val="0"/>
+          <w:numId w:val="8"/>
+        </w:numPr>
+        <w:rPr>
+          <w:bCs/>
+        </w:rPr>
+      </w:pPr>
+      <w:r>
+        <w:rPr>
+          <w:bCs/>
+        </w:rPr>
+        <w:t>Change grant of license to not have the 100k limit?</w:t>
+      </w:r>
+    </w:p>
+    <w:p>
+      <w:pPr>
+        <w:rPr>
+          <w:b/>
+          <w:u w:val="single"/>
+        </w:rPr>
       </w:pPr>
     </w:p>
     <w:p>
@@ -122,6 +336,7 @@
           <w:szCs w:val="22"/>
           <w:u w:val="single"/>
         </w:rPr>
+        <w:lastRenderedPageBreak/>
         <w:t>MACH1 SPATIAL SDK Royalty License</w:t>
       </w:r>
     </w:p>
@@ -384,17 +599,7 @@
           <w:sz w:val="22"/>
           <w:szCs w:val="22"/>
         </w:rPr>
-        <w:t xml:space="preserve"> which may include but is not limited to embedded/pre-bundled/pre-installed/platform or software application  (collectively "Application") </w:t>
-      </w:r>
-      <w:r>
-        <w:rPr>
-          <w:rFonts w:asciiTheme="minorHAnsi" w:hAnsiTheme="minorHAnsi"/>
-          <w:color w:val="000000"/>
-          <w:sz w:val="22"/>
-          <w:szCs w:val="22"/>
-        </w:rPr>
-        <w:lastRenderedPageBreak/>
-        <w:t xml:space="preserve">to connect with the SDK; (iii) permit sublicensing of the SDK solely to permit the end-users of your Application to connect with the SDK. NOTE THAT ANY USE OF THE SDK WITHIN AN APPLICATION THAT HAS 100,000 OR MORE ACTIVATED LICENSES IS SUBJECT TO SECTION 9 OF THIS AGREEMENT. If you have any questions regarding this license and allowed uses of the contents of the SDK, please reach out to us via email at </w:t>
+        <w:t xml:space="preserve"> which may include but is not limited to embedded/pre-bundled/pre-installed/platform or software application  (collectively "Application") to connect with the SDK; (iii) permit sublicensing of the SDK solely to permit the end-users of your Application to connect with the SDK. NOTE THAT ANY USE OF THE SDK WITHIN AN APPLICATION THAT HAS 100,000 OR MORE ACTIVATED LICENSES IS SUBJECT TO SECTION 9 OF THIS AGREEMENT. If you have any questions regarding this license and allowed uses of the contents of the SDK, please reach out to us via email at </w:t>
       </w:r>
       <w:hyperlink r:id="rId9">
         <w:r>
@@ -931,6 +1136,7 @@
           <w:sz w:val="22"/>
           <w:szCs w:val="22"/>
         </w:rPr>
+        <w:lastRenderedPageBreak/>
         <w:t xml:space="preserve">to distribute your Application with reference or inclusion of the MACH1 GENERAL EULA which is available for download at </w:t>
       </w:r>
       <w:hyperlink r:id="rId11" w:history="1">
@@ -1256,7 +1462,6 @@
           <w:sz w:val="22"/>
           <w:szCs w:val="22"/>
         </w:rPr>
-        <w:lastRenderedPageBreak/>
         <w:t>REPRESENTATIONS AND WARRANTIES:</w:t>
       </w:r>
       <w:r>
@@ -1558,6 +1763,7 @@
           <w:sz w:val="22"/>
           <w:szCs w:val="22"/>
         </w:rPr>
+        <w:lastRenderedPageBreak/>
         <w:t>AND</w:t>
       </w:r>
       <w:r>
@@ -2063,7 +2269,6 @@
           <w:sz w:val="22"/>
           <w:szCs w:val="22"/>
         </w:rPr>
-        <w:lastRenderedPageBreak/>
         <w:t xml:space="preserve">We may opt to make available certain customized features of the SDK in exchange for the payment of certain fees, in which case, DEVELOPER and MACH1 may enter into another agreement, which shall supersede this Agreement, as agreed to by the parties. </w:t>
       </w:r>
     </w:p>
@@ -2422,7 +2627,17 @@
           <w:sz w:val="22"/>
           <w:szCs w:val="22"/>
         </w:rPr>
-        <w:t>: Should you fail to obtain a royalty-bearing, paid extended use license after distribution the SDK as part of an Application beyond the ROYALTY FREE USES or should MACH1 have a reasonable basis to believe that the end user Distribution exceeds or exceeded the 100,000 licenses, MACH1 shall have the right, upon reasonable notice, to audit/inspect any premises, computer(s), and networks on or in which the SDK is installed or used to monitor compliance with the terms of this Agreement, including but not limited to confirming the number of Distributions of the Application. If an audit reveals any unauthorized use, in addition to all other remedies available to Mach1, you shall be responsible to Mach1 for all reasonable expenses related to the audit.</w:t>
+        <w:t xml:space="preserve">: Should you fail to obtain a royalty-bearing, paid extended use license after distribution the SDK as part of an Application beyond the ROYALTY FREE USES or should MACH1 have a reasonable basis to believe that the end user Distribution exceeds or </w:t>
+      </w:r>
+      <w:r>
+        <w:rPr>
+          <w:rFonts w:asciiTheme="minorHAnsi" w:hAnsiTheme="minorHAnsi"/>
+          <w:color w:val="000000"/>
+          <w:sz w:val="22"/>
+          <w:szCs w:val="22"/>
+        </w:rPr>
+        <w:lastRenderedPageBreak/>
+        <w:t>exceeded the 100,000 licenses, MACH1 shall have the right, upon reasonable notice, to audit/inspect any premises, computer(s), and networks on or in which the SDK is installed or used to monitor compliance with the terms of this Agreement, including but not limited to confirming the number of Distributions of the Application. If an audit reveals any unauthorized use, in addition to all other remedies available to Mach1, you shall be responsible to Mach1 for all reasonable expenses related to the audit.</w:t>
       </w:r>
       <w:r>
         <w:rPr>
@@ -2597,17 +2812,7 @@
           <w:sz w:val="22"/>
           <w:szCs w:val="22"/>
         </w:rPr>
-        <w:t xml:space="preserve">This Agreement does not transfer or assign to You, any intellectual property right including any patent, design, industrial design, trademark, service mark, copyright or </w:t>
-      </w:r>
-      <w:r>
-        <w:rPr>
-          <w:rFonts w:asciiTheme="minorHAnsi" w:eastAsia="Times New Roman" w:hAnsiTheme="minorHAnsi"/>
-          <w:color w:val="000000"/>
-          <w:sz w:val="22"/>
-          <w:szCs w:val="22"/>
-        </w:rPr>
-        <w:lastRenderedPageBreak/>
-        <w:t xml:space="preserve">rights in any confidential information or trade secrets, in or related to the SDK or any part thereof. The SDK and all copies thereof remain the property of </w:t>
+        <w:t xml:space="preserve">This Agreement does not transfer or assign to You, any intellectual property right including any patent, design, industrial design, trademark, service mark, copyright or rights in any confidential information or trade secrets, in or related to the SDK or any part thereof. The SDK and all copies thereof remain the property of </w:t>
       </w:r>
       <w:r>
         <w:rPr>
@@ -2877,7 +3082,17 @@
           <w:sz w:val="22"/>
           <w:szCs w:val="22"/>
         </w:rPr>
-        <w:t xml:space="preserve"> REGARDLESS OF WHETHER ANY REMEDY SET FORTH HEREIN FAILS OF ITS ESSENTIAL PURPOSE OR OTHERWISE, AND EXCEPT FOR BODILY INJURY, IN NO EVENT WILL WE OR OUR CONTRACTORS, EMPLOYEES OR AFFILIATES BE LIABLE TO YOU OR TO ANY THIRD PARTY UNDER ANY TORT, CONTRACT, NEGLIGENCE, STRICT LIABILITY OR OTHER LEGAL OR EQUITABLE THEORY FOR ANY LOST PROFITS, LOST OR CORRUPTED DATA, COMPUTER FAILURE OR MALFUNCTION, INFRINGEMENT, INTERRUPTION OF BUSINESS, OR OTHER SPECIAL, INDIRECT, INCIDENTAL OR CONSEQUENTIAL DAMAGES OF ANY KIND ARISING OUT OF THE USE OR INABILITY TO USE THE SDK, EVEN IF WE HAVE BEEN ADVISED OF THE POSSIBILITY OF SUCH LOSS OR DAMAGES AND WHETHER OR NOT SUCH LOSS OR DAMAGES ARE FORESEEABLE.  IN NO EVENT SHALL OUR TOTAL LIABILITY TO YOU OR ANY THIRD PARTY EXCEED TEN DOLLARS. ANY CLAIM ARISING OUT OF OR RELATING TO THIS AGREEMENT MUST BE BROUGHT WITHIN ONE (1) YEAR AFTER THE OCCURRENCE OF THE EVENT GIVING RISE TO SUCH CLAIM. </w:t>
+        <w:t xml:space="preserve"> REGARDLESS OF WHETHER ANY REMEDY SET FORTH HEREIN FAILS OF ITS ESSENTIAL PURPOSE OR OTHERWISE, AND EXCEPT FOR BODILY INJURY, IN NO EVENT WILL WE OR OUR CONTRACTORS, EMPLOYEES OR AFFILIATES BE LIABLE TO YOU OR TO ANY THIRD PARTY UNDER ANY TORT, CONTRACT, NEGLIGENCE, STRICT LIABILITY OR OTHER LEGAL OR EQUITABLE THEORY FOR ANY LOST PROFITS, LOST OR CORRUPTED DATA, COMPUTER FAILURE OR MALFUNCTION, INFRINGEMENT, INTERRUPTION OF BUSINESS, OR OTHER SPECIAL, INDIRECT, INCIDENTAL OR CONSEQUENTIAL DAMAGES OF ANY KIND ARISING OUT OF THE USE OR INABILITY TO USE THE SDK, EVEN IF WE HAVE BEEN ADVISED OF THE POSSIBILITY OF SUCH LOSS OR DAMAGES AND WHETHER </w:t>
+      </w:r>
+      <w:r>
+        <w:rPr>
+          <w:rFonts w:asciiTheme="minorHAnsi" w:hAnsiTheme="minorHAnsi"/>
+          <w:color w:val="000000"/>
+          <w:sz w:val="22"/>
+          <w:szCs w:val="22"/>
+        </w:rPr>
+        <w:lastRenderedPageBreak/>
+        <w:t xml:space="preserve">OR NOT SUCH LOSS OR DAMAGES ARE FORESEEABLE.  IN NO EVENT SHALL OUR TOTAL LIABILITY TO YOU OR ANY THIRD PARTY EXCEED TEN DOLLARS. ANY CLAIM ARISING OUT OF OR RELATING TO THIS AGREEMENT MUST BE BROUGHT WITHIN ONE (1) YEAR AFTER THE OCCURRENCE OF THE EVENT GIVING RISE TO SUCH CLAIM. </w:t>
       </w:r>
       <w:r>
         <w:rPr>
@@ -2993,17 +3208,7 @@
           <w:sz w:val="22"/>
           <w:szCs w:val="22"/>
         </w:rPr>
-        <w:t xml:space="preserve">.  Any termination of this Agreement shall also terminate the license granted hereunder. Upon termination of this Agreement for any reason, you shall immediately destroy and remove from all computers, hard drives, networks, and other storage media all copies of the SDK, and shall so certify to us that such actions have occurred (including all cached ephemeral copies). Sections 5 (“REPRESENTATIONS AND WARRANTIES”), 6 (“OWNERSHIP </w:t>
-      </w:r>
-      <w:r>
-        <w:rPr>
-          <w:rFonts w:asciiTheme="minorHAnsi" w:hAnsiTheme="minorHAnsi"/>
-          <w:color w:val="000000"/>
-          <w:sz w:val="22"/>
-          <w:szCs w:val="22"/>
-        </w:rPr>
-        <w:lastRenderedPageBreak/>
-        <w:t>AND PROPRIETARY RIGHTS”), 11 (TRADE SECRETS), 12 (“WARRANTY DISCLAIMER”), 1</w:t>
+        <w:t>.  Any termination of this Agreement shall also terminate the license granted hereunder. Upon termination of this Agreement for any reason, you shall immediately destroy and remove from all computers, hard drives, networks, and other storage media all copies of the SDK, and shall so certify to us that such actions have occurred (including all cached ephemeral copies). Sections 5 (“REPRESENTATIONS AND WARRANTIES”), 6 (“OWNERSHIP AND PROPRIETARY RIGHTS”), 11 (TRADE SECRETS), 12 (“WARRANTY DISCLAIMER”), 1</w:t>
       </w:r>
       <w:r>
         <w:rPr>
@@ -3635,6 +3840,118 @@
     </w:lvl>
   </w:abstractNum>
   <w:abstractNum w:abstractNumId="2" w15:restartNumberingAfterBreak="0">
+    <w:nsid w:val="20D65B60"/>
+    <w:multiLevelType w:val="hybridMultilevel"/>
+    <w:tmpl w:val="A134E874"/>
+    <w:lvl w:ilvl="0" w:tplc="CA7CAD72">
+      <w:numFmt w:val="bullet"/>
+      <w:lvlText w:val="-"/>
+      <w:lvlJc w:val="left"/>
+      <w:pPr>
+        <w:ind w:left="720" w:hanging="360"/>
+      </w:pPr>
+      <w:rPr>
+        <w:rFonts w:ascii="Calibri" w:eastAsia="Calibri" w:hAnsi="Calibri" w:cs="Calibri" w:hint="default"/>
+      </w:rPr>
+    </w:lvl>
+    <w:lvl w:ilvl="1" w:tplc="04090003" w:tentative="1">
+      <w:start w:val="1"/>
+      <w:numFmt w:val="bullet"/>
+      <w:lvlText w:val="o"/>
+      <w:lvlJc w:val="left"/>
+      <w:pPr>
+        <w:ind w:left="1440" w:hanging="360"/>
+      </w:pPr>
+      <w:rPr>
+        <w:rFonts w:ascii="Courier New" w:hAnsi="Courier New" w:hint="default"/>
+      </w:rPr>
+    </w:lvl>
+    <w:lvl w:ilvl="2" w:tplc="04090005" w:tentative="1">
+      <w:start w:val="1"/>
+      <w:numFmt w:val="bullet"/>
+      <w:lvlText w:val=""/>
+      <w:lvlJc w:val="left"/>
+      <w:pPr>
+        <w:ind w:left="2160" w:hanging="360"/>
+      </w:pPr>
+      <w:rPr>
+        <w:rFonts w:ascii="Wingdings" w:hAnsi="Wingdings" w:hint="default"/>
+      </w:rPr>
+    </w:lvl>
+    <w:lvl w:ilvl="3" w:tplc="04090001" w:tentative="1">
+      <w:start w:val="1"/>
+      <w:numFmt w:val="bullet"/>
+      <w:lvlText w:val=""/>
+      <w:lvlJc w:val="left"/>
+      <w:pPr>
+        <w:ind w:left="2880" w:hanging="360"/>
+      </w:pPr>
+      <w:rPr>
+        <w:rFonts w:ascii="Symbol" w:hAnsi="Symbol" w:hint="default"/>
+      </w:rPr>
+    </w:lvl>
+    <w:lvl w:ilvl="4" w:tplc="04090003" w:tentative="1">
+      <w:start w:val="1"/>
+      <w:numFmt w:val="bullet"/>
+      <w:lvlText w:val="o"/>
+      <w:lvlJc w:val="left"/>
+      <w:pPr>
+        <w:ind w:left="3600" w:hanging="360"/>
+      </w:pPr>
+      <w:rPr>
+        <w:rFonts w:ascii="Courier New" w:hAnsi="Courier New" w:hint="default"/>
+      </w:rPr>
+    </w:lvl>
+    <w:lvl w:ilvl="5" w:tplc="04090005" w:tentative="1">
+      <w:start w:val="1"/>
+      <w:numFmt w:val="bullet"/>
+      <w:lvlText w:val=""/>
+      <w:lvlJc w:val="left"/>
+      <w:pPr>
+        <w:ind w:left="4320" w:hanging="360"/>
+      </w:pPr>
+      <w:rPr>
+        <w:rFonts w:ascii="Wingdings" w:hAnsi="Wingdings" w:hint="default"/>
+      </w:rPr>
+    </w:lvl>
+    <w:lvl w:ilvl="6" w:tplc="04090001" w:tentative="1">
+      <w:start w:val="1"/>
+      <w:numFmt w:val="bullet"/>
+      <w:lvlText w:val=""/>
+      <w:lvlJc w:val="left"/>
+      <w:pPr>
+        <w:ind w:left="5040" w:hanging="360"/>
+      </w:pPr>
+      <w:rPr>
+        <w:rFonts w:ascii="Symbol" w:hAnsi="Symbol" w:hint="default"/>
+      </w:rPr>
+    </w:lvl>
+    <w:lvl w:ilvl="7" w:tplc="04090003" w:tentative="1">
+      <w:start w:val="1"/>
+      <w:numFmt w:val="bullet"/>
+      <w:lvlText w:val="o"/>
+      <w:lvlJc w:val="left"/>
+      <w:pPr>
+        <w:ind w:left="5760" w:hanging="360"/>
+      </w:pPr>
+      <w:rPr>
+        <w:rFonts w:ascii="Courier New" w:hAnsi="Courier New" w:hint="default"/>
+      </w:rPr>
+    </w:lvl>
+    <w:lvl w:ilvl="8" w:tplc="04090005" w:tentative="1">
+      <w:start w:val="1"/>
+      <w:numFmt w:val="bullet"/>
+      <w:lvlText w:val=""/>
+      <w:lvlJc w:val="left"/>
+      <w:pPr>
+        <w:ind w:left="6480" w:hanging="360"/>
+      </w:pPr>
+      <w:rPr>
+        <w:rFonts w:ascii="Wingdings" w:hAnsi="Wingdings" w:hint="default"/>
+      </w:rPr>
+    </w:lvl>
+  </w:abstractNum>
+  <w:abstractNum w:abstractNumId="3" w15:restartNumberingAfterBreak="0">
     <w:nsid w:val="2E547C5C"/>
     <w:multiLevelType w:val="multilevel"/>
     <w:tmpl w:val="5F06041C"/>
@@ -3748,7 +4065,7 @@
       </w:rPr>
     </w:lvl>
   </w:abstractNum>
-  <w:abstractNum w:abstractNumId="3" w15:restartNumberingAfterBreak="0">
+  <w:abstractNum w:abstractNumId="4" w15:restartNumberingAfterBreak="0">
     <w:nsid w:val="463A665E"/>
     <w:multiLevelType w:val="multilevel"/>
     <w:tmpl w:val="218C4E52"/>
@@ -3862,7 +4179,7 @@
       </w:rPr>
     </w:lvl>
   </w:abstractNum>
-  <w:abstractNum w:abstractNumId="4" w15:restartNumberingAfterBreak="0">
+  <w:abstractNum w:abstractNumId="5" w15:restartNumberingAfterBreak="0">
     <w:nsid w:val="535D4E14"/>
     <w:multiLevelType w:val="multilevel"/>
     <w:tmpl w:val="5F06041C"/>
@@ -3976,7 +4293,7 @@
       </w:rPr>
     </w:lvl>
   </w:abstractNum>
-  <w:abstractNum w:abstractNumId="5" w15:restartNumberingAfterBreak="0">
+  <w:abstractNum w:abstractNumId="6" w15:restartNumberingAfterBreak="0">
     <w:nsid w:val="73BE02F8"/>
     <w:multiLevelType w:val="multilevel"/>
     <w:tmpl w:val="C2D8621A"/>
@@ -4090,7 +4407,7 @@
       </w:rPr>
     </w:lvl>
   </w:abstractNum>
-  <w:abstractNum w:abstractNumId="6" w15:restartNumberingAfterBreak="0">
+  <w:abstractNum w:abstractNumId="7" w15:restartNumberingAfterBreak="0">
     <w:nsid w:val="7C0D5DB0"/>
     <w:multiLevelType w:val="multilevel"/>
     <w:tmpl w:val="5F06041C"/>
@@ -4205,7 +4522,7 @@
     </w:lvl>
   </w:abstractNum>
   <w:num w:numId="1">
-    <w:abstractNumId w:val="2"/>
+    <w:abstractNumId w:val="3"/>
   </w:num>
   <w:num w:numId="2">
     <w:abstractNumId w:val="1"/>
@@ -4214,16 +4531,19 @@
     <w:abstractNumId w:val="0"/>
   </w:num>
   <w:num w:numId="4">
+    <w:abstractNumId w:val="6"/>
+  </w:num>
+  <w:num w:numId="5">
     <w:abstractNumId w:val="5"/>
   </w:num>
-  <w:num w:numId="5">
+  <w:num w:numId="6">
+    <w:abstractNumId w:val="7"/>
+  </w:num>
+  <w:num w:numId="7">
     <w:abstractNumId w:val="4"/>
   </w:num>
-  <w:num w:numId="6">
-    <w:abstractNumId w:val="6"/>
-  </w:num>
-  <w:num w:numId="7">
-    <w:abstractNumId w:val="3"/>
+  <w:num w:numId="8">
+    <w:abstractNumId w:val="2"/>
   </w:num>
 </w:numbering>
 </file>

</xml_diff>

<commit_message>
license: more tweaks to first M1RL template
</commit_message>
<xml_diff>
--- a/license/Mach1SpatialSDK-RoyaltyLicense.docx
+++ b/license/Mach1SpatialSDK-RoyaltyLicense.docx
@@ -159,7 +159,57 @@
           <w:sz w:val="22"/>
           <w:szCs w:val="22"/>
         </w:rPr>
-        <w:t>made as of ____________ (“Effective Date”) by and between MACH 1 CORP., a Delaware Corporation with offices located at 11 Vestry Street #1A, New York, NY 10013 (“MACH1”), (hereinafter "MACH1" or "we") and ________________</w:t>
+        <w:t>made a</w:t>
+      </w:r>
+      <w:r>
+        <w:rPr>
+          <w:rFonts w:asciiTheme="minorHAnsi" w:hAnsiTheme="minorHAnsi"/>
+          <w:sz w:val="22"/>
+          <w:szCs w:val="22"/>
+        </w:rPr>
+        <w:t xml:space="preserve">s of </w:t>
+      </w:r>
+      <w:r>
+        <w:rPr>
+          <w:rFonts w:asciiTheme="minorHAnsi" w:hAnsiTheme="minorHAnsi"/>
+          <w:sz w:val="22"/>
+          <w:szCs w:val="22"/>
+          <w:highlight w:val="yellow"/>
+        </w:rPr>
+        <w:t>____________</w:t>
+      </w:r>
+      <w:r>
+        <w:rPr>
+          <w:rFonts w:asciiTheme="minorHAnsi" w:hAnsiTheme="minorHAnsi"/>
+          <w:sz w:val="22"/>
+          <w:szCs w:val="22"/>
+        </w:rPr>
+        <w:t xml:space="preserve"> (“Effective Date”) by and</w:t>
+      </w:r>
+      <w:r>
+        <w:rPr>
+          <w:rFonts w:asciiTheme="minorHAnsi" w:hAnsiTheme="minorHAnsi"/>
+          <w:sz w:val="22"/>
+          <w:szCs w:val="22"/>
+        </w:rPr>
+        <w:t xml:space="preserve"> between MACH 1 CORP., a Delaware Corporation with offices located at 11 Vestry Street #1A, New York, NY 10013 (“MACH1”), (hereinafter "MACH1" or "we</w:t>
+      </w:r>
+      <w:r>
+        <w:rPr>
+          <w:rFonts w:asciiTheme="minorHAnsi" w:hAnsiTheme="minorHAnsi"/>
+          <w:sz w:val="22"/>
+          <w:szCs w:val="22"/>
+        </w:rPr>
+        <w:t xml:space="preserve">") and </w:t>
+      </w:r>
+      <w:r>
+        <w:rPr>
+          <w:rFonts w:asciiTheme="minorHAnsi" w:hAnsiTheme="minorHAnsi"/>
+          <w:sz w:val="22"/>
+          <w:szCs w:val="22"/>
+          <w:highlight w:val="yellow"/>
+        </w:rPr>
+        <w:t>________________</w:t>
       </w:r>
       <w:r>
         <w:rPr>
@@ -309,23 +359,24 @@
           <w:sz w:val="22"/>
           <w:szCs w:val="22"/>
         </w:rPr>
-        <w:t xml:space="preserve"> means your application which is specified under the applicable Exhibit that integrates and uses the Mach1</w:t>
-      </w:r>
-      <w:r>
-        <w:rPr>
-          <w:rFonts w:asciiTheme="minorHAnsi" w:hAnsiTheme="minorHAnsi"/>
-          <w:sz w:val="22"/>
-          <w:szCs w:val="22"/>
-        </w:rPr>
-        <w:t xml:space="preserve"> Spatial </w:t>
-      </w:r>
-      <w:r>
-        <w:rPr>
-          <w:rFonts w:asciiTheme="minorHAnsi" w:hAnsiTheme="minorHAnsi"/>
-          <w:sz w:val="22"/>
-          <w:szCs w:val="22"/>
-        </w:rPr>
-        <w:t>SDK.</w:t>
+        <w:t xml:space="preserve"> means your application which is specified under the applicable Exhibit that integrates and uses the </w:t>
+      </w:r>
+      <w:r>
+        <w:rPr>
+          <w:rFonts w:asciiTheme="minorHAnsi" w:hAnsiTheme="minorHAnsi"/>
+          <w:color w:val="000000"/>
+          <w:sz w:val="22"/>
+          <w:szCs w:val="22"/>
+        </w:rPr>
+        <w:t>MACH1 SPATIAL SDK</w:t>
+      </w:r>
+      <w:r>
+        <w:rPr>
+          <w:rFonts w:asciiTheme="minorHAnsi" w:hAnsiTheme="minorHAnsi"/>
+          <w:sz w:val="22"/>
+          <w:szCs w:val="22"/>
+        </w:rPr>
+        <w:t>.</w:t>
       </w:r>
     </w:p>
     <w:p>
@@ -762,23 +813,24 @@
           <w:sz w:val="22"/>
           <w:szCs w:val="22"/>
         </w:rPr>
-        <w:t xml:space="preserve">-Developer’s application which is specified under the applicable Exhibit that integrates and uses the Mach1 </w:t>
-      </w:r>
-      <w:r>
-        <w:rPr>
-          <w:rFonts w:asciiTheme="minorHAnsi" w:hAnsiTheme="minorHAnsi"/>
-          <w:sz w:val="22"/>
-          <w:szCs w:val="22"/>
-        </w:rPr>
-        <w:t xml:space="preserve">Spatial </w:t>
-      </w:r>
-      <w:r>
-        <w:rPr>
-          <w:rFonts w:asciiTheme="minorHAnsi" w:hAnsiTheme="minorHAnsi"/>
-          <w:sz w:val="22"/>
-          <w:szCs w:val="22"/>
-        </w:rPr>
-        <w:t>SDK.</w:t>
+        <w:t xml:space="preserve">-Developer’s application which is specified under the applicable Exhibit that integrates and uses the </w:t>
+      </w:r>
+      <w:r>
+        <w:rPr>
+          <w:rFonts w:asciiTheme="minorHAnsi" w:hAnsiTheme="minorHAnsi"/>
+          <w:color w:val="000000"/>
+          <w:sz w:val="22"/>
+          <w:szCs w:val="22"/>
+        </w:rPr>
+        <w:t>MACH1 SPATIAL SDK</w:t>
+      </w:r>
+      <w:r>
+        <w:rPr>
+          <w:rFonts w:asciiTheme="minorHAnsi" w:hAnsiTheme="minorHAnsi"/>
+          <w:sz w:val="22"/>
+          <w:szCs w:val="22"/>
+        </w:rPr>
+        <w:t>.</w:t>
       </w:r>
     </w:p>
     <w:p>
@@ -1151,17 +1203,15 @@
         </w:rPr>
         <w:t>copy, rent, lease, sell, transfer, assign, sublicense, disassemble, reverse engineer or decompile (except to the limited extent expressly authorized by applicable statutory law), modify, create derivative works from, or alter any part of the Mach1 Spatial binary libraries (“MACH1</w:t>
       </w:r>
-      <w:ins w:id="0" w:author="Author">
-        <w:r>
-          <w:rPr>
-            <w:rFonts w:asciiTheme="minorHAnsi" w:hAnsiTheme="minorHAnsi"/>
-            <w:color w:val="000000"/>
-            <w:sz w:val="22"/>
-            <w:szCs w:val="22"/>
-          </w:rPr>
-          <w:t xml:space="preserve"> </w:t>
-        </w:r>
-      </w:ins>
+      <w:r>
+        <w:rPr>
+          <w:rFonts w:asciiTheme="minorHAnsi" w:hAnsiTheme="minorHAnsi"/>
+          <w:color w:val="000000"/>
+          <w:sz w:val="22"/>
+          <w:szCs w:val="22"/>
+        </w:rPr>
+        <w:t xml:space="preserve"> </w:t>
+      </w:r>
       <w:r>
         <w:rPr>
           <w:rFonts w:asciiTheme="minorHAnsi" w:hAnsiTheme="minorHAnsi"/>
@@ -3109,7 +3159,6 @@
           <w:between w:val="nil"/>
         </w:pBdr>
         <w:rPr>
-          <w:ins w:id="1" w:author="Author"/>
           <w:rFonts w:asciiTheme="minorHAnsi" w:hAnsiTheme="minorHAnsi"/>
           <w:sz w:val="22"/>
           <w:szCs w:val="22"/>
@@ -3877,14 +3926,40 @@
         </w:rPr>
         <w:t>TERM AND TERMINATION:</w:t>
       </w:r>
-      <w:r>
-        <w:rPr>
-          <w:rFonts w:asciiTheme="minorHAnsi" w:hAnsiTheme="minorHAnsi"/>
-          <w:sz w:val="22"/>
-          <w:szCs w:val="22"/>
-        </w:rPr>
-        <w:t xml:space="preserve"> </w:t>
-      </w:r>
+    </w:p>
+    <w:p>
+      <w:pPr>
+        <w:pBdr>
+          <w:top w:val="nil"/>
+          <w:left w:val="nil"/>
+          <w:bottom w:val="nil"/>
+          <w:right w:val="nil"/>
+          <w:between w:val="nil"/>
+        </w:pBdr>
+        <w:ind w:left="360"/>
+        <w:rPr>
+          <w:rFonts w:asciiTheme="minorHAnsi" w:hAnsiTheme="minorHAnsi"/>
+          <w:sz w:val="22"/>
+          <w:szCs w:val="22"/>
+        </w:rPr>
+      </w:pPr>
+    </w:p>
+    <w:p>
+      <w:pPr>
+        <w:pBdr>
+          <w:top w:val="nil"/>
+          <w:left w:val="nil"/>
+          <w:bottom w:val="nil"/>
+          <w:right w:val="nil"/>
+          <w:between w:val="nil"/>
+        </w:pBdr>
+        <w:ind w:left="360"/>
+        <w:rPr>
+          <w:rFonts w:asciiTheme="minorHAnsi" w:hAnsiTheme="minorHAnsi"/>
+          <w:sz w:val="22"/>
+          <w:szCs w:val="22"/>
+        </w:rPr>
+      </w:pPr>
       <w:r>
         <w:rPr>
           <w:rFonts w:asciiTheme="minorHAnsi" w:hAnsiTheme="minorHAnsi"/>
@@ -3893,14 +3968,16 @@
         </w:rPr>
         <w:t xml:space="preserve">This Agreement shall commence as of the Effective Date and shall continue for the Term as further specified in each applicable Exhibit. For the avoidance of a doubt, once all previously executed Exhibits have either been terminated or expired, </w:t>
       </w:r>
-      <w:r>
-        <w:rPr>
-          <w:rFonts w:asciiTheme="minorHAnsi" w:hAnsiTheme="minorHAnsi"/>
-          <w:sz w:val="22"/>
-          <w:szCs w:val="22"/>
-        </w:rPr>
-        <w:t>this entire</w:t>
-      </w:r>
+      <w:proofErr w:type="gramStart"/>
+      <w:r>
+        <w:rPr>
+          <w:rFonts w:asciiTheme="minorHAnsi" w:hAnsiTheme="minorHAnsi"/>
+          <w:sz w:val="22"/>
+          <w:szCs w:val="22"/>
+        </w:rPr>
+        <w:t>this  entire</w:t>
+      </w:r>
+      <w:proofErr w:type="gramEnd"/>
       <w:r>
         <w:rPr>
           <w:rFonts w:asciiTheme="minorHAnsi" w:hAnsiTheme="minorHAnsi"/>
@@ -3916,11 +3993,30 @@
           <w:sz w:val="22"/>
           <w:szCs w:val="22"/>
         </w:rPr>
-        <w:t>Any termination of this Agreement shall also terminate the license granted hereunder. Upon termination of this Agreement for any reason, you shall immediately destroy and remove from all computers, hard drives, networks, and other storage media all copies of the SDK, and shall so certify to us that such actions have occurred (including all cached ephemeral copies). Sections 6 (“REPRESENTATIONS AND WARRANTIES”), 7 (“OWNERSHIP AND PROPRIETARY RIGHTS”), 14 (“TRADE SECRETS AND CONFIDENTIAL INFORMATION”), 16 (“WARRANTY DISCLAIMER”), 1</w:t>
-      </w:r>
-      <w:r>
-        <w:rPr>
-          <w:rFonts w:asciiTheme="minorHAnsi" w:hAnsiTheme="minorHAnsi"/>
+        <w:t xml:space="preserve">Any termination of this Agreement shall also terminate the license granted hereunder. Upon termination of this Agreement for any reason, you shall immediately destroy and remove from all computers, hard drives, networks, and other storage media all copies of the SDK, and shall so certify to us that such actions have occurred (including all cached ephemeral copies). Sections </w:t>
+      </w:r>
+      <w:r>
+        <w:rPr>
+          <w:rFonts w:asciiTheme="minorHAnsi" w:hAnsiTheme="minorHAnsi"/>
+          <w:color w:val="000000"/>
+          <w:sz w:val="22"/>
+          <w:szCs w:val="22"/>
+        </w:rPr>
+        <w:t>6</w:t>
+      </w:r>
+      <w:r>
+        <w:rPr>
+          <w:rFonts w:asciiTheme="minorHAnsi" w:hAnsiTheme="minorHAnsi"/>
+          <w:color w:val="000000"/>
+          <w:sz w:val="22"/>
+          <w:szCs w:val="22"/>
+        </w:rPr>
+        <w:t xml:space="preserve"> (“REPRESENTATIONS AND WARRANTIES”), </w:t>
+      </w:r>
+      <w:r>
+        <w:rPr>
+          <w:rFonts w:asciiTheme="minorHAnsi" w:hAnsiTheme="minorHAnsi"/>
+          <w:color w:val="000000"/>
           <w:sz w:val="22"/>
           <w:szCs w:val="22"/>
         </w:rPr>
@@ -3933,7 +4029,132 @@
           <w:sz w:val="22"/>
           <w:szCs w:val="22"/>
         </w:rPr>
-        <w:t xml:space="preserve"> (“LIABILITY LIMITATION”), 18 (“INDEMNITY”), 23 (“GENERAL PROVISIONS”) shall survive termination of this Agreement.</w:t>
+        <w:t xml:space="preserve"> (“OWNERSHIP AND PROPRIETARY RIGHTS”), 1</w:t>
+      </w:r>
+      <w:r>
+        <w:rPr>
+          <w:rFonts w:asciiTheme="minorHAnsi" w:hAnsiTheme="minorHAnsi"/>
+          <w:color w:val="000000"/>
+          <w:sz w:val="22"/>
+          <w:szCs w:val="22"/>
+        </w:rPr>
+        <w:t>4</w:t>
+      </w:r>
+      <w:r>
+        <w:rPr>
+          <w:rFonts w:asciiTheme="minorHAnsi" w:hAnsiTheme="minorHAnsi"/>
+          <w:color w:val="000000"/>
+          <w:sz w:val="22"/>
+          <w:szCs w:val="22"/>
+        </w:rPr>
+        <w:t xml:space="preserve"> (</w:t>
+      </w:r>
+      <w:r>
+        <w:rPr>
+          <w:rFonts w:asciiTheme="minorHAnsi" w:hAnsiTheme="minorHAnsi"/>
+          <w:color w:val="000000"/>
+          <w:sz w:val="22"/>
+          <w:szCs w:val="22"/>
+        </w:rPr>
+        <w:t>“</w:t>
+      </w:r>
+      <w:r>
+        <w:rPr>
+          <w:rFonts w:asciiTheme="minorHAnsi" w:hAnsiTheme="minorHAnsi"/>
+          <w:color w:val="000000"/>
+          <w:sz w:val="22"/>
+          <w:szCs w:val="22"/>
+        </w:rPr>
+        <w:t>TRADE SECRETS</w:t>
+      </w:r>
+      <w:r>
+        <w:rPr>
+          <w:rFonts w:asciiTheme="minorHAnsi" w:hAnsiTheme="minorHAnsi"/>
+          <w:color w:val="000000"/>
+          <w:sz w:val="22"/>
+          <w:szCs w:val="22"/>
+        </w:rPr>
+        <w:t xml:space="preserve"> AND CONFIDENTIAL INFORMATION”</w:t>
+      </w:r>
+      <w:r>
+        <w:rPr>
+          <w:rFonts w:asciiTheme="minorHAnsi" w:hAnsiTheme="minorHAnsi"/>
+          <w:color w:val="000000"/>
+          <w:sz w:val="22"/>
+          <w:szCs w:val="22"/>
+        </w:rPr>
+        <w:t>), 1</w:t>
+      </w:r>
+      <w:r>
+        <w:rPr>
+          <w:rFonts w:asciiTheme="minorHAnsi" w:hAnsiTheme="minorHAnsi"/>
+          <w:color w:val="000000"/>
+          <w:sz w:val="22"/>
+          <w:szCs w:val="22"/>
+        </w:rPr>
+        <w:t>6</w:t>
+      </w:r>
+      <w:r>
+        <w:rPr>
+          <w:rFonts w:asciiTheme="minorHAnsi" w:hAnsiTheme="minorHAnsi"/>
+          <w:color w:val="000000"/>
+          <w:sz w:val="22"/>
+          <w:szCs w:val="22"/>
+        </w:rPr>
+        <w:t xml:space="preserve"> (“WARRANTY DISCLAIMER”), 1</w:t>
+      </w:r>
+      <w:r>
+        <w:rPr>
+          <w:rFonts w:asciiTheme="minorHAnsi" w:hAnsiTheme="minorHAnsi"/>
+          <w:sz w:val="22"/>
+          <w:szCs w:val="22"/>
+        </w:rPr>
+        <w:t>7</w:t>
+      </w:r>
+      <w:r>
+        <w:rPr>
+          <w:rFonts w:asciiTheme="minorHAnsi" w:hAnsiTheme="minorHAnsi"/>
+          <w:color w:val="000000"/>
+          <w:sz w:val="22"/>
+          <w:szCs w:val="22"/>
+        </w:rPr>
+        <w:t xml:space="preserve"> (“LIABILITY LIMITATION”), 1</w:t>
+      </w:r>
+      <w:r>
+        <w:rPr>
+          <w:rFonts w:asciiTheme="minorHAnsi" w:hAnsiTheme="minorHAnsi"/>
+          <w:color w:val="000000"/>
+          <w:sz w:val="22"/>
+          <w:szCs w:val="22"/>
+        </w:rPr>
+        <w:t>8</w:t>
+      </w:r>
+      <w:r>
+        <w:rPr>
+          <w:rFonts w:asciiTheme="minorHAnsi" w:hAnsiTheme="minorHAnsi"/>
+          <w:color w:val="000000"/>
+          <w:sz w:val="22"/>
+          <w:szCs w:val="22"/>
+        </w:rPr>
+        <w:t xml:space="preserve"> (“INDEMNITY”), </w:t>
+      </w:r>
+      <w:r>
+        <w:rPr>
+          <w:rFonts w:asciiTheme="minorHAnsi" w:hAnsiTheme="minorHAnsi"/>
+          <w:color w:val="000000"/>
+          <w:sz w:val="22"/>
+          <w:szCs w:val="22"/>
+        </w:rPr>
+        <w:t>23</w:t>
+      </w:r>
+      <w:r>
+        <w:rPr>
+          <w:rFonts w:asciiTheme="minorHAnsi" w:hAnsiTheme="minorHAnsi"/>
+          <w:color w:val="000000"/>
+          <w:sz w:val="22"/>
+          <w:szCs w:val="22"/>
+        </w:rPr>
+        <w:t xml:space="preserve"> (“GENERAL PROVISIONS”) shall survive termination of this Agreement.</w:t>
       </w:r>
       <w:r>
         <w:rPr>
@@ -4251,7 +4472,17 @@
           <w:sz w:val="22"/>
           <w:szCs w:val="22"/>
         </w:rPr>
-        <w:t xml:space="preserve">  If any part of this Agreement is found void or unenforceable, it will not affect the validity of the balance of the Agreement, which shall remain valid and enforceable according to its terms.  This Agreement may only be modified by written agreement between the Parties. Updates to the SDK may be licensed to you by MACH1 with additional or different terms. MACH1 further reserves rights, in its discretion, not to license updates. This is the entire Agreement between MACH1 and you relating to the SDK </w:t>
+        <w:t xml:space="preserve">  If any part of this Agreement is found void or unenforceable, it will not affect the validity of the balance of the Agreement, which shall remain valid and enforceable according to its terms.  This Agreement may only be modified by written agreement between the Parties. Updates to the SDK may be licensed to you by MACH1 with additional or different terms. MACH1 further reserves rights, in its discretion, not to license updates. This is the entire Agreement </w:t>
+      </w:r>
+      <w:r>
+        <w:rPr>
+          <w:rFonts w:asciiTheme="minorHAnsi" w:hAnsiTheme="minorHAnsi"/>
+          <w:color w:val="000000"/>
+          <w:sz w:val="22"/>
+          <w:szCs w:val="22"/>
+        </w:rPr>
+        <w:lastRenderedPageBreak/>
+        <w:t xml:space="preserve">between MACH1 and you relating to the SDK </w:t>
       </w:r>
       <w:r>
         <w:rPr>
@@ -4278,17 +4509,7 @@
           <w:sz w:val="22"/>
           <w:szCs w:val="22"/>
         </w:rPr>
-        <w:t xml:space="preserve">, </w:t>
-      </w:r>
-      <w:r>
-        <w:rPr>
-          <w:rFonts w:asciiTheme="minorHAnsi" w:hAnsiTheme="minorHAnsi"/>
-          <w:color w:val="000000"/>
-          <w:sz w:val="22"/>
-          <w:szCs w:val="22"/>
-        </w:rPr>
-        <w:lastRenderedPageBreak/>
-        <w:t>including but not limited to the Mach 1 Royalty Free License (“Royalty Free License”)</w:t>
+        <w:t>, including but not limited to the Mach 1 Royalty Free License (“Royalty Free License”)</w:t>
       </w:r>
       <w:r>
         <w:rPr>
@@ -4503,7 +4724,7 @@
         <mc:AlternateContent>
           <mc:Choice Requires="wps">
             <w:drawing>
-              <wp:anchor distT="0" distB="0" distL="114300" distR="114300" simplePos="0" relativeHeight="251659264" behindDoc="0" locked="0" layoutInCell="1" allowOverlap="1" wp14:anchorId="60CAE9ED" wp14:editId="637D1B83">
+              <wp:anchor distT="0" distB="0" distL="114300" distR="114300" simplePos="0" relativeHeight="251666432" behindDoc="0" locked="0" layoutInCell="1" allowOverlap="1" wp14:anchorId="75A4CE0C" wp14:editId="4E81A5B5">
                 <wp:simplePos x="0" y="0"/>
                 <wp:positionH relativeFrom="column">
                   <wp:posOffset>0</wp:posOffset>
@@ -4555,10 +4776,16 @@
                               <w:t>Name</w:t>
                             </w:r>
                             <w:r>
-                              <w:t xml:space="preserve">: </w:t>
+                              <w:t>: __</w:t>
                             </w:r>
                             <w:r>
-                              <w:t>________________________</w:t>
+                              <w:t>___________________</w:t>
+                            </w:r>
+                            <w:r>
+                              <w:t>_</w:t>
+                            </w:r>
+                            <w:r>
+                              <w:t>_____</w:t>
                             </w:r>
                           </w:p>
                           <w:p/>
@@ -4567,10 +4794,16 @@
                               <w:t>Title:</w:t>
                             </w:r>
                             <w:r>
-                              <w:t xml:space="preserve"> </w:t>
+                              <w:t xml:space="preserve"> ___</w:t>
                             </w:r>
                             <w:r>
-                              <w:t>________________________</w:t>
+                              <w:t>_______________</w:t>
+                            </w:r>
+                            <w:r>
+                              <w:t>_</w:t>
+                            </w:r>
+                            <w:r>
+                              <w:t>_________</w:t>
                             </w:r>
                           </w:p>
                           <w:p/>
@@ -4594,7 +4827,13 @@
                               <w:t xml:space="preserve"> </w:t>
                             </w:r>
                             <w:r>
-                              <w:t>___________________________</w:t>
+                              <w:t>______________________</w:t>
+                            </w:r>
+                            <w:r>
+                              <w:t>_</w:t>
+                            </w:r>
+                            <w:r>
+                              <w:t>_____</w:t>
                             </w:r>
                           </w:p>
                           <w:p/>
@@ -4620,11 +4859,11 @@
           </mc:Choice>
           <mc:Fallback>
             <w:pict>
-              <v:shapetype w14:anchorId="60CAE9ED" id="_x0000_t202" coordsize="21600,21600" o:spt="202" path="m,l,21600r21600,l21600,xe">
+              <v:shapetype w14:anchorId="75A4CE0C" id="_x0000_t202" coordsize="21600,21600" o:spt="202" path="m,l,21600r21600,l21600,xe">
                 <v:stroke joinstyle="miter"/>
                 <v:path gradientshapeok="t" o:connecttype="rect"/>
               </v:shapetype>
-              <v:shape id="Text Box 14" o:spid="_x0000_s1026" type="#_x0000_t202" style="position:absolute;margin-left:0;margin-top:26.6pt;width:227.7pt;height:118.05pt;z-index:251659264;visibility:visible;mso-wrap-style:square;mso-width-percent:0;mso-height-percent:0;mso-wrap-distance-left:9pt;mso-wrap-distance-top:0;mso-wrap-distance-right:9pt;mso-wrap-distance-bottom:0;mso-position-horizontal:absolute;mso-position-horizontal-relative:text;mso-position-vertical:absolute;mso-position-vertical-relative:text;mso-width-percent:0;mso-height-percent:0;mso-width-relative:margin;mso-height-relative:margin;v-text-anchor:top" o:gfxdata="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" filled="f" stroked="f">
+              <v:shape id="Text Box 14" o:spid="_x0000_s1026" type="#_x0000_t202" style="position:absolute;margin-left:0;margin-top:26.6pt;width:227.7pt;height:118.05pt;z-index:251666432;visibility:visible;mso-wrap-style:square;mso-width-percent:0;mso-height-percent:0;mso-wrap-distance-left:9pt;mso-wrap-distance-top:0;mso-wrap-distance-right:9pt;mso-wrap-distance-bottom:0;mso-position-horizontal:absolute;mso-position-horizontal-relative:text;mso-position-vertical:absolute;mso-position-vertical-relative:text;mso-width-percent:0;mso-height-percent:0;mso-width-relative:margin;mso-height-relative:margin;v-text-anchor:top" o:gfxdata="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" filled="f" stroked="f">
                 <v:textbox>
                   <w:txbxContent>
                     <w:p>
@@ -4632,10 +4871,16 @@
                         <w:t>Name</w:t>
                       </w:r>
                       <w:r>
-                        <w:t xml:space="preserve">: </w:t>
+                        <w:t>: __</w:t>
                       </w:r>
                       <w:r>
-                        <w:t>________________________</w:t>
+                        <w:t>___________________</w:t>
+                      </w:r>
+                      <w:r>
+                        <w:t>_</w:t>
+                      </w:r>
+                      <w:r>
+                        <w:t>_____</w:t>
                       </w:r>
                     </w:p>
                     <w:p/>
@@ -4644,10 +4889,16 @@
                         <w:t>Title:</w:t>
                       </w:r>
                       <w:r>
-                        <w:t xml:space="preserve"> </w:t>
+                        <w:t xml:space="preserve"> ___</w:t>
                       </w:r>
                       <w:r>
-                        <w:t>________________________</w:t>
+                        <w:t>_______________</w:t>
+                      </w:r>
+                      <w:r>
+                        <w:t>_</w:t>
+                      </w:r>
+                      <w:r>
+                        <w:t>_________</w:t>
                       </w:r>
                     </w:p>
                     <w:p/>
@@ -4671,7 +4922,13 @@
                         <w:t xml:space="preserve"> </w:t>
                       </w:r>
                       <w:r>
-                        <w:t>___________________________</w:t>
+                        <w:t>______________________</w:t>
+                      </w:r>
+                      <w:r>
+                        <w:t>_</w:t>
+                      </w:r>
+                      <w:r>
+                        <w:t>_____</w:t>
                       </w:r>
                     </w:p>
                     <w:p/>
@@ -4696,7 +4953,7 @@
         <mc:AlternateContent>
           <mc:Choice Requires="wps">
             <w:drawing>
-              <wp:anchor distT="0" distB="0" distL="114300" distR="114300" simplePos="0" relativeHeight="251660288" behindDoc="0" locked="0" layoutInCell="1" allowOverlap="1" wp14:anchorId="51955871" wp14:editId="696EB772">
+              <wp:anchor distT="0" distB="0" distL="114300" distR="114300" simplePos="0" relativeHeight="251667456" behindDoc="0" locked="0" layoutInCell="1" allowOverlap="1" wp14:anchorId="5EBEFAA0" wp14:editId="5FA1BF37">
                 <wp:simplePos x="0" y="0"/>
                 <wp:positionH relativeFrom="column">
                   <wp:posOffset>3164205</wp:posOffset>
@@ -4748,10 +5005,7 @@
                               <w:t>Name</w:t>
                             </w:r>
                             <w:r>
-                              <w:t>:</w:t>
-                            </w:r>
-                            <w:r>
-                              <w:t xml:space="preserve"> </w:t>
+                              <w:t>: ___</w:t>
                             </w:r>
                             <w:r>
                               <w:t>________________________</w:t>
@@ -4763,7 +5017,7 @@
                               <w:t>Title:</w:t>
                             </w:r>
                             <w:r>
-                              <w:t xml:space="preserve"> </w:t>
+                              <w:t xml:space="preserve"> ____</w:t>
                             </w:r>
                             <w:r>
                               <w:t>________________________</w:t>
@@ -4790,7 +5044,13 @@
                               <w:t xml:space="preserve"> </w:t>
                             </w:r>
                             <w:r>
-                              <w:t>___________________________</w:t>
+                              <w:t>_</w:t>
+                            </w:r>
+                            <w:r>
+                              <w:t>_</w:t>
+                            </w:r>
+                            <w:r>
+                              <w:t>__________________________</w:t>
                             </w:r>
                           </w:p>
                           <w:p/>
@@ -4816,7 +5076,7 @@
           </mc:Choice>
           <mc:Fallback>
             <w:pict>
-              <v:shape w14:anchorId="51955871" id="Text Box 15" o:spid="_x0000_s1027" type="#_x0000_t202" style="position:absolute;margin-left:249.15pt;margin-top:25.8pt;width:227.7pt;height:118.9pt;z-index:251660288;visibility:visible;mso-wrap-style:square;mso-width-percent:0;mso-height-percent:0;mso-wrap-distance-left:9pt;mso-wrap-distance-top:0;mso-wrap-distance-right:9pt;mso-wrap-distance-bottom:0;mso-position-horizontal:absolute;mso-position-horizontal-relative:text;mso-position-vertical:absolute;mso-position-vertical-relative:text;mso-width-percent:0;mso-height-percent:0;mso-width-relative:margin;mso-height-relative:margin;v-text-anchor:top" o:gfxdata="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" filled="f" stroked="f">
+              <v:shape w14:anchorId="5EBEFAA0" id="Text Box 15" o:spid="_x0000_s1027" type="#_x0000_t202" style="position:absolute;margin-left:249.15pt;margin-top:25.8pt;width:227.7pt;height:118.9pt;z-index:251667456;visibility:visible;mso-wrap-style:square;mso-width-percent:0;mso-height-percent:0;mso-wrap-distance-left:9pt;mso-wrap-distance-top:0;mso-wrap-distance-right:9pt;mso-wrap-distance-bottom:0;mso-position-horizontal:absolute;mso-position-horizontal-relative:text;mso-position-vertical:absolute;mso-position-vertical-relative:text;mso-width-percent:0;mso-height-percent:0;mso-width-relative:margin;mso-height-relative:margin;v-text-anchor:top" o:gfxdata="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" filled="f" stroked="f">
                 <v:textbox>
                   <w:txbxContent>
                     <w:p>
@@ -4824,10 +5084,7 @@
                         <w:t>Name</w:t>
                       </w:r>
                       <w:r>
-                        <w:t>:</w:t>
-                      </w:r>
-                      <w:r>
-                        <w:t xml:space="preserve"> </w:t>
+                        <w:t>: ___</w:t>
                       </w:r>
                       <w:r>
                         <w:t>________________________</w:t>
@@ -4839,7 +5096,7 @@
                         <w:t>Title:</w:t>
                       </w:r>
                       <w:r>
-                        <w:t xml:space="preserve"> </w:t>
+                        <w:t xml:space="preserve"> ____</w:t>
                       </w:r>
                       <w:r>
                         <w:t>________________________</w:t>
@@ -4866,7 +5123,13 @@
                         <w:t xml:space="preserve"> </w:t>
                       </w:r>
                       <w:r>
-                        <w:t>___________________________</w:t>
+                        <w:t>_</w:t>
+                      </w:r>
+                      <w:r>
+                        <w:t>_</w:t>
+                      </w:r>
+                      <w:r>
+                        <w:t>__________________________</w:t>
                       </w:r>
                     </w:p>
                     <w:p/>
@@ -4935,20 +5198,35 @@
           <w:between w:val="nil"/>
         </w:pBdr>
         <w:spacing w:after="240"/>
-        <w:jc w:val="center"/>
-        <w:rPr>
-          <w:rFonts w:asciiTheme="minorHAnsi" w:hAnsiTheme="minorHAnsi"/>
-          <w:sz w:val="22"/>
-          <w:szCs w:val="22"/>
-        </w:rPr>
-      </w:pPr>
-      <w:r>
-        <w:rPr>
-          <w:rFonts w:asciiTheme="minorHAnsi" w:hAnsiTheme="minorHAnsi"/>
-          <w:sz w:val="22"/>
-          <w:szCs w:val="22"/>
-        </w:rPr>
-        <w:t>“</w:t>
+        <w:rPr>
+          <w:rFonts w:asciiTheme="minorHAnsi" w:hAnsiTheme="minorHAnsi"/>
+          <w:sz w:val="22"/>
+          <w:szCs w:val="22"/>
+        </w:rPr>
+      </w:pPr>
+      <w:r>
+        <w:rPr>
+          <w:rFonts w:asciiTheme="minorHAnsi" w:hAnsiTheme="minorHAnsi"/>
+          <w:sz w:val="22"/>
+          <w:szCs w:val="22"/>
+        </w:rPr>
+        <w:t xml:space="preserve">This </w:t>
+      </w:r>
+      <w:r>
+        <w:rPr>
+          <w:rFonts w:asciiTheme="minorHAnsi" w:hAnsiTheme="minorHAnsi"/>
+          <w:sz w:val="22"/>
+          <w:szCs w:val="22"/>
+        </w:rPr>
+        <w:t>Exhibit A</w:t>
+      </w:r>
+      <w:r>
+        <w:rPr>
+          <w:rFonts w:asciiTheme="minorHAnsi" w:hAnsiTheme="minorHAnsi"/>
+          <w:sz w:val="22"/>
+          <w:szCs w:val="22"/>
+        </w:rPr>
+        <w:t xml:space="preserve"> (“</w:t>
       </w:r>
       <w:r>
         <w:rPr>
@@ -4958,109 +5236,6 @@
           <w:sz w:val="22"/>
           <w:szCs w:val="22"/>
         </w:rPr>
-        <w:t>Mach1</w:t>
-      </w:r>
-      <w:r>
-        <w:rPr>
-          <w:rFonts w:asciiTheme="minorHAnsi" w:hAnsiTheme="minorHAnsi"/>
-          <w:sz w:val="22"/>
-          <w:szCs w:val="22"/>
-        </w:rPr>
-        <w:t>2</w:t>
-      </w:r>
-      <w:r>
-        <w:rPr>
-          <w:rFonts w:asciiTheme="minorHAnsi" w:hAnsiTheme="minorHAnsi"/>
-          <w:b/>
-          <w:bCs/>
-          <w:sz w:val="22"/>
-          <w:szCs w:val="22"/>
-        </w:rPr>
-        <w:t>B</w:t>
-      </w:r>
-      <w:r>
-        <w:rPr>
-          <w:rFonts w:asciiTheme="minorHAnsi" w:hAnsiTheme="minorHAnsi"/>
-          <w:sz w:val="22"/>
-          <w:szCs w:val="22"/>
-        </w:rPr>
-        <w:t>2</w:t>
-      </w:r>
-      <w:r>
-        <w:rPr>
-          <w:rFonts w:asciiTheme="minorHAnsi" w:hAnsiTheme="minorHAnsi"/>
-          <w:b/>
-          <w:bCs/>
-          <w:sz w:val="22"/>
-          <w:szCs w:val="22"/>
-        </w:rPr>
-        <w:t>C</w:t>
-      </w:r>
-      <w:r>
-        <w:rPr>
-          <w:rFonts w:asciiTheme="minorHAnsi" w:hAnsiTheme="minorHAnsi"/>
-          <w:sz w:val="22"/>
-          <w:szCs w:val="22"/>
-        </w:rPr>
-        <w:t> Scenario</w:t>
-      </w:r>
-      <w:r>
-        <w:rPr>
-          <w:rFonts w:asciiTheme="minorHAnsi" w:hAnsiTheme="minorHAnsi"/>
-          <w:sz w:val="22"/>
-          <w:szCs w:val="22"/>
-        </w:rPr>
-        <w:t>”</w:t>
-      </w:r>
-    </w:p>
-    <w:p>
-      <w:pPr>
-        <w:pBdr>
-          <w:top w:val="nil"/>
-          <w:left w:val="nil"/>
-          <w:bottom w:val="nil"/>
-          <w:right w:val="nil"/>
-          <w:between w:val="nil"/>
-        </w:pBdr>
-        <w:spacing w:after="240"/>
-        <w:rPr>
-          <w:rFonts w:asciiTheme="minorHAnsi" w:hAnsiTheme="minorHAnsi"/>
-          <w:sz w:val="22"/>
-          <w:szCs w:val="22"/>
-        </w:rPr>
-      </w:pPr>
-      <w:r>
-        <w:rPr>
-          <w:rFonts w:asciiTheme="minorHAnsi" w:hAnsiTheme="minorHAnsi"/>
-          <w:sz w:val="22"/>
-          <w:szCs w:val="22"/>
-        </w:rPr>
-        <w:t xml:space="preserve">This </w:t>
-      </w:r>
-      <w:r>
-        <w:rPr>
-          <w:rFonts w:asciiTheme="minorHAnsi" w:hAnsiTheme="minorHAnsi"/>
-          <w:sz w:val="22"/>
-          <w:szCs w:val="22"/>
-        </w:rPr>
-        <w:t>Exhibit A</w:t>
-      </w:r>
-      <w:r>
-        <w:rPr>
-          <w:rFonts w:asciiTheme="minorHAnsi" w:hAnsiTheme="minorHAnsi"/>
-          <w:sz w:val="22"/>
-          <w:szCs w:val="22"/>
-        </w:rPr>
-        <w:t xml:space="preserve"> (“</w:t>
-      </w:r>
-      <w:r>
-        <w:rPr>
-          <w:rFonts w:asciiTheme="minorHAnsi" w:hAnsiTheme="minorHAnsi"/>
-          <w:b/>
-          <w:bCs/>
-          <w:sz w:val="22"/>
-          <w:szCs w:val="22"/>
-        </w:rPr>
         <w:t>Exhibit</w:t>
       </w:r>
       <w:r>
@@ -5101,23 +5276,24 @@
           <w:sz w:val="22"/>
           <w:szCs w:val="22"/>
         </w:rPr>
-        <w:t xml:space="preserve"> </w:t>
-      </w:r>
-      <w:r>
-        <w:rPr>
-          <w:rFonts w:asciiTheme="minorHAnsi" w:hAnsiTheme="minorHAnsi"/>
-          <w:sz w:val="22"/>
-          <w:szCs w:val="22"/>
-        </w:rPr>
-        <w:t>dated __________________ (“</w:t>
-      </w:r>
-      <w:r>
-        <w:rPr>
-          <w:rFonts w:asciiTheme="minorHAnsi" w:hAnsiTheme="minorHAnsi"/>
-          <w:sz w:val="22"/>
-          <w:szCs w:val="22"/>
-        </w:rPr>
-        <w:t>Effective Exhibit Date”)</w:t>
+        <w:t xml:space="preserve"> dated </w:t>
+      </w:r>
+      <w:r>
+        <w:rPr>
+          <w:rFonts w:asciiTheme="minorHAnsi" w:hAnsiTheme="minorHAnsi"/>
+          <w:sz w:val="22"/>
+          <w:szCs w:val="22"/>
+          <w:highlight w:val="yellow"/>
+        </w:rPr>
+        <w:t>__________________</w:t>
+      </w:r>
+      <w:r>
+        <w:rPr>
+          <w:rFonts w:asciiTheme="minorHAnsi" w:hAnsiTheme="minorHAnsi"/>
+          <w:sz w:val="22"/>
+          <w:szCs w:val="22"/>
+        </w:rPr>
+        <w:t xml:space="preserve"> (“Effective Exhibit Date”)</w:t>
       </w:r>
       <w:r>
         <w:rPr>
@@ -5149,7 +5325,7 @@
           <w:sz w:val="22"/>
           <w:szCs w:val="22"/>
         </w:rPr>
-        <w:t xml:space="preserve"> terms that are customized towards the intended distribution of the SDK and the Developer Application (as defined in the Agreement)</w:t>
+        <w:t xml:space="preserve"> terms that are customized towards Developer Application (as defined in the Agreement)</w:t>
       </w:r>
       <w:r>
         <w:rPr>
@@ -5286,7 +5462,6 @@
                 <w:numId w:val="9"/>
               </w:numPr>
               <w:ind w:left="700"/>
-              <w:jc w:val="both"/>
               <w:rPr>
                 <w:b/>
                 <w:bCs/>
@@ -5307,12 +5482,16 @@
               <w:rPr>
                 <w:b/>
                 <w:bCs/>
+                <w:i/>
+                <w:iCs/>
                 <w:sz w:val="16"/>
                 <w:szCs w:val="16"/>
               </w:rPr>
             </w:pPr>
             <w:r>
               <w:rPr>
+                <w:i/>
+                <w:iCs/>
                 <w:sz w:val="16"/>
                 <w:szCs w:val="16"/>
               </w:rPr>
@@ -5366,12 +5545,12 @@
               <w:rPr>
                 <w:b/>
                 <w:bCs/>
-                <w:sz w:val="16"/>
-                <w:szCs w:val="16"/>
               </w:rPr>
             </w:pPr>
             <w:r>
               <w:rPr>
+                <w:i/>
+                <w:iCs/>
                 <w:sz w:val="16"/>
                 <w:szCs w:val="16"/>
               </w:rPr>
@@ -5423,6 +5602,13 @@
           </w:tcPr>
           <w:p>
             <w:pPr>
+              <w:pStyle w:val="ListParagraph"/>
+              <w:jc w:val="both"/>
+            </w:pPr>
+          </w:p>
+          <w:p>
+            <w:pPr>
+              <w:pStyle w:val="ListParagraph"/>
               <w:jc w:val="both"/>
             </w:pPr>
           </w:p>
@@ -5504,6 +5690,15 @@
               </w:rPr>
               <w:t xml:space="preserve">Open Source: </w:t>
             </w:r>
+          </w:p>
+          <w:p>
+            <w:pPr>
+              <w:pStyle w:val="ListParagraph"/>
+              <w:rPr>
+                <w:b/>
+                <w:bCs/>
+              </w:rPr>
+            </w:pPr>
             <w:r>
               <w:rPr>
                 <w:i/>
@@ -5566,12 +5761,6 @@
               <w:t xml:space="preserve">Further notes </w:t>
             </w:r>
           </w:p>
-          <w:p>
-            <w:pPr>
-              <w:pStyle w:val="ListParagraph"/>
-              <w:jc w:val="both"/>
-            </w:pPr>
-          </w:p>
         </w:tc>
         <w:tc>
           <w:tcPr>
@@ -5582,6 +5771,11 @@
               <w:jc w:val="both"/>
             </w:pPr>
           </w:p>
+          <w:p>
+            <w:pPr>
+              <w:jc w:val="both"/>
+            </w:pPr>
+          </w:p>
         </w:tc>
       </w:tr>
     </w:tbl>
@@ -5814,7 +6008,7 @@
         <mc:AlternateContent>
           <mc:Choice Requires="wps">
             <w:drawing>
-              <wp:anchor distT="0" distB="0" distL="114300" distR="114300" simplePos="0" relativeHeight="251661312" behindDoc="0" locked="0" layoutInCell="1" allowOverlap="1" wp14:anchorId="57808CCB" wp14:editId="60A0299A">
+              <wp:anchor distT="0" distB="0" distL="114300" distR="114300" simplePos="0" relativeHeight="251668480" behindDoc="0" locked="0" layoutInCell="1" allowOverlap="1" wp14:anchorId="5B317AD1" wp14:editId="14419BF7">
                 <wp:simplePos x="0" y="0"/>
                 <wp:positionH relativeFrom="column">
                   <wp:posOffset>0</wp:posOffset>
@@ -5866,13 +6060,16 @@
                               <w:t>Name</w:t>
                             </w:r>
                             <w:r>
-                              <w:t>:</w:t>
+                              <w:t xml:space="preserve">: </w:t>
                             </w:r>
                             <w:r>
-                              <w:t xml:space="preserve"> </w:t>
+                              <w:t>___________________</w:t>
                             </w:r>
                             <w:r>
-                              <w:t>________________________</w:t>
+                              <w:t>___</w:t>
+                            </w:r>
+                            <w:r>
+                              <w:t>_____</w:t>
                             </w:r>
                           </w:p>
                           <w:p/>
@@ -5885,6 +6082,9 @@
                             </w:r>
                             <w:r>
                               <w:t>________________________</w:t>
+                            </w:r>
+                            <w:r>
+                              <w:t>____</w:t>
                             </w:r>
                           </w:p>
                           <w:p/>
@@ -5908,7 +6108,13 @@
                               <w:t xml:space="preserve"> </w:t>
                             </w:r>
                             <w:r>
-                              <w:t>___________________________</w:t>
+                              <w:t>______________________</w:t>
+                            </w:r>
+                            <w:r>
+                              <w:t>_</w:t>
+                            </w:r>
+                            <w:r>
+                              <w:t>_____</w:t>
                             </w:r>
                           </w:p>
                           <w:p/>
@@ -5934,7 +6140,7 @@
           </mc:Choice>
           <mc:Fallback>
             <w:pict>
-              <v:shape w14:anchorId="57808CCB" id="Text Box 1" o:spid="_x0000_s1028" type="#_x0000_t202" style="position:absolute;margin-left:0;margin-top:26.6pt;width:227.7pt;height:118.05pt;z-index:251661312;visibility:visible;mso-wrap-style:square;mso-width-percent:0;mso-height-percent:0;mso-wrap-distance-left:9pt;mso-wrap-distance-top:0;mso-wrap-distance-right:9pt;mso-wrap-distance-bottom:0;mso-position-horizontal:absolute;mso-position-horizontal-relative:text;mso-position-vertical:absolute;mso-position-vertical-relative:text;mso-width-percent:0;mso-height-percent:0;mso-width-relative:margin;mso-height-relative:margin;v-text-anchor:top" o:gfxdata="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" filled="f" stroked="f">
+              <v:shape w14:anchorId="5B317AD1" id="Text Box 1" o:spid="_x0000_s1028" type="#_x0000_t202" style="position:absolute;margin-left:0;margin-top:26.6pt;width:227.7pt;height:118.05pt;z-index:251668480;visibility:visible;mso-wrap-style:square;mso-width-percent:0;mso-height-percent:0;mso-wrap-distance-left:9pt;mso-wrap-distance-top:0;mso-wrap-distance-right:9pt;mso-wrap-distance-bottom:0;mso-position-horizontal:absolute;mso-position-horizontal-relative:text;mso-position-vertical:absolute;mso-position-vertical-relative:text;mso-width-percent:0;mso-height-percent:0;mso-width-relative:margin;mso-height-relative:margin;v-text-anchor:top" o:gfxdata="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" filled="f" stroked="f">
                 <v:textbox>
                   <w:txbxContent>
                     <w:p>
@@ -5942,13 +6148,16 @@
                         <w:t>Name</w:t>
                       </w:r>
                       <w:r>
-                        <w:t>:</w:t>
+                        <w:t xml:space="preserve">: </w:t>
                       </w:r>
                       <w:r>
-                        <w:t xml:space="preserve"> </w:t>
+                        <w:t>___________________</w:t>
                       </w:r>
                       <w:r>
-                        <w:t>________________________</w:t>
+                        <w:t>___</w:t>
+                      </w:r>
+                      <w:r>
+                        <w:t>_____</w:t>
                       </w:r>
                     </w:p>
                     <w:p/>
@@ -5961,6 +6170,9 @@
                       </w:r>
                       <w:r>
                         <w:t>________________________</w:t>
+                      </w:r>
+                      <w:r>
+                        <w:t>____</w:t>
                       </w:r>
                     </w:p>
                     <w:p/>
@@ -5984,7 +6196,13 @@
                         <w:t xml:space="preserve"> </w:t>
                       </w:r>
                       <w:r>
-                        <w:t>___________________________</w:t>
+                        <w:t>______________________</w:t>
+                      </w:r>
+                      <w:r>
+                        <w:t>_</w:t>
+                      </w:r>
+                      <w:r>
+                        <w:t>_____</w:t>
                       </w:r>
                     </w:p>
                     <w:p/>
@@ -6009,7 +6227,7 @@
         <mc:AlternateContent>
           <mc:Choice Requires="wps">
             <w:drawing>
-              <wp:anchor distT="0" distB="0" distL="114300" distR="114300" simplePos="0" relativeHeight="251662336" behindDoc="0" locked="0" layoutInCell="1" allowOverlap="1" wp14:anchorId="7865A680" wp14:editId="6EB1847E">
+              <wp:anchor distT="0" distB="0" distL="114300" distR="114300" simplePos="0" relativeHeight="251669504" behindDoc="0" locked="0" layoutInCell="1" allowOverlap="1" wp14:anchorId="340905C2" wp14:editId="592EB1B3">
                 <wp:simplePos x="0" y="0"/>
                 <wp:positionH relativeFrom="column">
                   <wp:posOffset>3164205</wp:posOffset>
@@ -6058,13 +6276,16 @@
                         <w:txbxContent>
                           <w:p>
                             <w:r>
-                              <w:t>Name:</w:t>
+                              <w:t>Name</w:t>
                             </w:r>
                             <w:r>
-                              <w:t xml:space="preserve"> </w:t>
+                              <w:t xml:space="preserve">: </w:t>
                             </w:r>
                             <w:r>
                               <w:t>________________________</w:t>
+                            </w:r>
+                            <w:r>
+                              <w:t>___</w:t>
                             </w:r>
                           </w:p>
                           <w:p/>
@@ -6076,7 +6297,13 @@
                               <w:t xml:space="preserve"> </w:t>
                             </w:r>
                             <w:r>
-                              <w:t>________________________</w:t>
+                              <w:t>_____________________</w:t>
+                            </w:r>
+                            <w:r>
+                              <w:t>____</w:t>
+                            </w:r>
+                            <w:r>
+                              <w:t>___</w:t>
                             </w:r>
                           </w:p>
                           <w:p/>
@@ -6100,7 +6327,13 @@
                               <w:t xml:space="preserve"> </w:t>
                             </w:r>
                             <w:r>
-                              <w:t>___________________________</w:t>
+                              <w:t>______________________</w:t>
+                            </w:r>
+                            <w:r>
+                              <w:t>_</w:t>
+                            </w:r>
+                            <w:r>
+                              <w:t>_____</w:t>
                             </w:r>
                           </w:p>
                           <w:p/>
@@ -6126,18 +6359,21 @@
           </mc:Choice>
           <mc:Fallback>
             <w:pict>
-              <v:shape w14:anchorId="7865A680" id="Text Box 2" o:spid="_x0000_s1029" type="#_x0000_t202" style="position:absolute;margin-left:249.15pt;margin-top:25.8pt;width:227.7pt;height:118.9pt;z-index:251662336;visibility:visible;mso-wrap-style:square;mso-width-percent:0;mso-height-percent:0;mso-wrap-distance-left:9pt;mso-wrap-distance-top:0;mso-wrap-distance-right:9pt;mso-wrap-distance-bottom:0;mso-position-horizontal:absolute;mso-position-horizontal-relative:text;mso-position-vertical:absolute;mso-position-vertical-relative:text;mso-width-percent:0;mso-height-percent:0;mso-width-relative:margin;mso-height-relative:margin;v-text-anchor:top" o:gfxdata="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" filled="f" stroked="f">
+              <v:shape w14:anchorId="340905C2" id="Text Box 2" o:spid="_x0000_s1029" type="#_x0000_t202" style="position:absolute;margin-left:249.15pt;margin-top:25.8pt;width:227.7pt;height:118.9pt;z-index:251669504;visibility:visible;mso-wrap-style:square;mso-width-percent:0;mso-height-percent:0;mso-wrap-distance-left:9pt;mso-wrap-distance-top:0;mso-wrap-distance-right:9pt;mso-wrap-distance-bottom:0;mso-position-horizontal:absolute;mso-position-horizontal-relative:text;mso-position-vertical:absolute;mso-position-vertical-relative:text;mso-width-percent:0;mso-height-percent:0;mso-width-relative:margin;mso-height-relative:margin;v-text-anchor:top" o:gfxdata="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" filled="f" stroked="f">
                 <v:textbox>
                   <w:txbxContent>
                     <w:p>
                       <w:r>
-                        <w:t>Name:</w:t>
+                        <w:t>Name</w:t>
                       </w:r>
                       <w:r>
-                        <w:t xml:space="preserve"> </w:t>
+                        <w:t xml:space="preserve">: </w:t>
                       </w:r>
                       <w:r>
                         <w:t>________________________</w:t>
+                      </w:r>
+                      <w:r>
+                        <w:t>___</w:t>
                       </w:r>
                     </w:p>
                     <w:p/>
@@ -6149,7 +6385,13 @@
                         <w:t xml:space="preserve"> </w:t>
                       </w:r>
                       <w:r>
-                        <w:t>________________________</w:t>
+                        <w:t>_____________________</w:t>
+                      </w:r>
+                      <w:r>
+                        <w:t>____</w:t>
+                      </w:r>
+                      <w:r>
+                        <w:t>___</w:t>
                       </w:r>
                     </w:p>
                     <w:p/>
@@ -6173,7 +6415,13 @@
                         <w:t xml:space="preserve"> </w:t>
                       </w:r>
                       <w:r>
-                        <w:t>___________________________</w:t>
+                        <w:t>______________________</w:t>
+                      </w:r>
+                      <w:r>
+                        <w:t>_</w:t>
+                      </w:r>
+                      <w:r>
+                        <w:t>_____</w:t>
                       </w:r>
                     </w:p>
                     <w:p/>
@@ -6185,9 +6433,25 @@
           </mc:Fallback>
         </mc:AlternateContent>
       </w:r>
-    </w:p>
-    <w:p>
-      <w:pPr>
+      <w:r>
+        <w:rPr>
+          <w:rFonts w:asciiTheme="minorHAnsi" w:hAnsiTheme="minorHAnsi"/>
+          <w:sz w:val="22"/>
+          <w:szCs w:val="22"/>
+        </w:rPr>
+        <w:t xml:space="preserve"> </w:t>
+      </w:r>
+    </w:p>
+    <w:p>
+      <w:pPr>
+        <w:pBdr>
+          <w:top w:val="nil"/>
+          <w:left w:val="nil"/>
+          <w:bottom w:val="nil"/>
+          <w:right w:val="nil"/>
+          <w:between w:val="nil"/>
+        </w:pBdr>
+        <w:spacing w:after="240"/>
         <w:rPr>
           <w:rFonts w:asciiTheme="minorHAnsi" w:hAnsiTheme="minorHAnsi"/>
           <w:sz w:val="22"/>
@@ -6210,17 +6474,8 @@
           <w:rFonts w:asciiTheme="minorHAnsi" w:hAnsiTheme="minorHAnsi"/>
           <w:sz w:val="22"/>
           <w:szCs w:val="22"/>
-        </w:rPr>
-        <w:br w:type="page"/>
-      </w:r>
-      <w:r>
-        <w:rPr>
-          <w:rFonts w:asciiTheme="minorHAnsi" w:hAnsiTheme="minorHAnsi"/>
-          <w:sz w:val="22"/>
-          <w:szCs w:val="22"/>
           <w:u w:val="single"/>
         </w:rPr>
-        <w:lastRenderedPageBreak/>
         <w:t>Exhibit B</w:t>
       </w:r>
     </w:p>
@@ -6879,6 +7134,7 @@
                 <w:b/>
                 <w:bCs/>
               </w:rPr>
+              <w:lastRenderedPageBreak/>
               <w:t xml:space="preserve">Open Source: </w:t>
             </w:r>
             <w:r>
@@ -6888,25 +7144,7 @@
                 <w:sz w:val="16"/>
                 <w:szCs w:val="16"/>
               </w:rPr>
-              <w:t xml:space="preserve">Does your </w:t>
-            </w:r>
-            <w:r>
-              <w:rPr>
-                <w:i/>
-                <w:iCs/>
-                <w:sz w:val="16"/>
-                <w:szCs w:val="16"/>
-              </w:rPr>
-              <w:t>Application</w:t>
-            </w:r>
-            <w:r>
-              <w:rPr>
-                <w:i/>
-                <w:iCs/>
-                <w:sz w:val="16"/>
-                <w:szCs w:val="16"/>
-              </w:rPr>
-              <w:t xml:space="preserve"> include software that integrates, applies, or utilizes in an open source environment?</w:t>
+              <w:t>Does your Application include software that integrates, applies, or utilizes in an open source environment?</w:t>
             </w:r>
           </w:p>
         </w:tc>
@@ -7032,7 +7270,6 @@
           <w:szCs w:val="22"/>
           <w:lang w:val="en-GB"/>
         </w:rPr>
-        <w:lastRenderedPageBreak/>
         <w:t xml:space="preserve">MACH1: </w:t>
       </w:r>
       <w:r>
@@ -8354,6 +8591,119 @@
     </w:lvl>
   </w:abstractNum>
   <w:abstractNum w:abstractNumId="6" w15:restartNumberingAfterBreak="0">
+    <w:nsid w:val="5B6C163D"/>
+    <w:multiLevelType w:val="hybridMultilevel"/>
+    <w:tmpl w:val="3F807E34"/>
+    <w:lvl w:ilvl="0" w:tplc="A90224CE">
+      <w:start w:val="60"/>
+      <w:numFmt w:val="bullet"/>
+      <w:lvlText w:val="-"/>
+      <w:lvlJc w:val="left"/>
+      <w:pPr>
+        <w:ind w:left="720" w:hanging="360"/>
+      </w:pPr>
+      <w:rPr>
+        <w:rFonts w:ascii="Times New Roman" w:eastAsia="Times New Roman" w:hAnsi="Times New Roman" w:cs="Times New Roman" w:hint="default"/>
+      </w:rPr>
+    </w:lvl>
+    <w:lvl w:ilvl="1" w:tplc="04090003" w:tentative="1">
+      <w:start w:val="1"/>
+      <w:numFmt w:val="bullet"/>
+      <w:lvlText w:val="o"/>
+      <w:lvlJc w:val="left"/>
+      <w:pPr>
+        <w:ind w:left="1440" w:hanging="360"/>
+      </w:pPr>
+      <w:rPr>
+        <w:rFonts w:ascii="Courier New" w:hAnsi="Courier New" w:cs="Courier New" w:hint="default"/>
+      </w:rPr>
+    </w:lvl>
+    <w:lvl w:ilvl="2" w:tplc="04090005" w:tentative="1">
+      <w:start w:val="1"/>
+      <w:numFmt w:val="bullet"/>
+      <w:lvlText w:val=""/>
+      <w:lvlJc w:val="left"/>
+      <w:pPr>
+        <w:ind w:left="2160" w:hanging="360"/>
+      </w:pPr>
+      <w:rPr>
+        <w:rFonts w:ascii="Wingdings" w:hAnsi="Wingdings" w:hint="default"/>
+      </w:rPr>
+    </w:lvl>
+    <w:lvl w:ilvl="3" w:tplc="04090001" w:tentative="1">
+      <w:start w:val="1"/>
+      <w:numFmt w:val="bullet"/>
+      <w:lvlText w:val=""/>
+      <w:lvlJc w:val="left"/>
+      <w:pPr>
+        <w:ind w:left="2880" w:hanging="360"/>
+      </w:pPr>
+      <w:rPr>
+        <w:rFonts w:ascii="Symbol" w:hAnsi="Symbol" w:hint="default"/>
+      </w:rPr>
+    </w:lvl>
+    <w:lvl w:ilvl="4" w:tplc="04090003" w:tentative="1">
+      <w:start w:val="1"/>
+      <w:numFmt w:val="bullet"/>
+      <w:lvlText w:val="o"/>
+      <w:lvlJc w:val="left"/>
+      <w:pPr>
+        <w:ind w:left="3600" w:hanging="360"/>
+      </w:pPr>
+      <w:rPr>
+        <w:rFonts w:ascii="Courier New" w:hAnsi="Courier New" w:cs="Courier New" w:hint="default"/>
+      </w:rPr>
+    </w:lvl>
+    <w:lvl w:ilvl="5" w:tplc="04090005" w:tentative="1">
+      <w:start w:val="1"/>
+      <w:numFmt w:val="bullet"/>
+      <w:lvlText w:val=""/>
+      <w:lvlJc w:val="left"/>
+      <w:pPr>
+        <w:ind w:left="4320" w:hanging="360"/>
+      </w:pPr>
+      <w:rPr>
+        <w:rFonts w:ascii="Wingdings" w:hAnsi="Wingdings" w:hint="default"/>
+      </w:rPr>
+    </w:lvl>
+    <w:lvl w:ilvl="6" w:tplc="04090001" w:tentative="1">
+      <w:start w:val="1"/>
+      <w:numFmt w:val="bullet"/>
+      <w:lvlText w:val=""/>
+      <w:lvlJc w:val="left"/>
+      <w:pPr>
+        <w:ind w:left="5040" w:hanging="360"/>
+      </w:pPr>
+      <w:rPr>
+        <w:rFonts w:ascii="Symbol" w:hAnsi="Symbol" w:hint="default"/>
+      </w:rPr>
+    </w:lvl>
+    <w:lvl w:ilvl="7" w:tplc="04090003" w:tentative="1">
+      <w:start w:val="1"/>
+      <w:numFmt w:val="bullet"/>
+      <w:lvlText w:val="o"/>
+      <w:lvlJc w:val="left"/>
+      <w:pPr>
+        <w:ind w:left="5760" w:hanging="360"/>
+      </w:pPr>
+      <w:rPr>
+        <w:rFonts w:ascii="Courier New" w:hAnsi="Courier New" w:cs="Courier New" w:hint="default"/>
+      </w:rPr>
+    </w:lvl>
+    <w:lvl w:ilvl="8" w:tplc="04090005" w:tentative="1">
+      <w:start w:val="1"/>
+      <w:numFmt w:val="bullet"/>
+      <w:lvlText w:val=""/>
+      <w:lvlJc w:val="left"/>
+      <w:pPr>
+        <w:ind w:left="6480" w:hanging="360"/>
+      </w:pPr>
+      <w:rPr>
+        <w:rFonts w:ascii="Wingdings" w:hAnsi="Wingdings" w:hint="default"/>
+      </w:rPr>
+    </w:lvl>
+  </w:abstractNum>
+  <w:abstractNum w:abstractNumId="7" w15:restartNumberingAfterBreak="0">
     <w:nsid w:val="68916365"/>
     <w:multiLevelType w:val="hybridMultilevel"/>
     <w:tmpl w:val="27C63282"/>
@@ -8444,7 +8794,7 @@
       </w:pPr>
     </w:lvl>
   </w:abstractNum>
-  <w:abstractNum w:abstractNumId="7" w15:restartNumberingAfterBreak="0">
+  <w:abstractNum w:abstractNumId="8" w15:restartNumberingAfterBreak="0">
     <w:nsid w:val="73BE02F8"/>
     <w:multiLevelType w:val="multilevel"/>
     <w:tmpl w:val="C2D8621A"/>
@@ -8558,7 +8908,7 @@
       </w:rPr>
     </w:lvl>
   </w:abstractNum>
-  <w:abstractNum w:abstractNumId="8" w15:restartNumberingAfterBreak="0">
+  <w:abstractNum w:abstractNumId="9" w15:restartNumberingAfterBreak="0">
     <w:nsid w:val="7A6C50A0"/>
     <w:multiLevelType w:val="hybridMultilevel"/>
     <w:tmpl w:val="19C4FB9E"/>
@@ -8647,7 +8997,7 @@
       </w:pPr>
     </w:lvl>
   </w:abstractNum>
-  <w:abstractNum w:abstractNumId="9" w15:restartNumberingAfterBreak="0">
+  <w:abstractNum w:abstractNumId="10" w15:restartNumberingAfterBreak="0">
     <w:nsid w:val="7C0D5DB0"/>
     <w:multiLevelType w:val="multilevel"/>
     <w:tmpl w:val="5F06041C"/>
@@ -8771,13 +9121,13 @@
     <w:abstractNumId w:val="0"/>
   </w:num>
   <w:num w:numId="4">
-    <w:abstractNumId w:val="7"/>
+    <w:abstractNumId w:val="8"/>
   </w:num>
   <w:num w:numId="5">
     <w:abstractNumId w:val="5"/>
   </w:num>
   <w:num w:numId="6">
-    <w:abstractNumId w:val="9"/>
+    <w:abstractNumId w:val="10"/>
   </w:num>
   <w:num w:numId="7">
     <w:abstractNumId w:val="4"/>
@@ -8786,10 +9136,13 @@
     <w:abstractNumId w:val="2"/>
   </w:num>
   <w:num w:numId="9">
-    <w:abstractNumId w:val="6"/>
+    <w:abstractNumId w:val="7"/>
   </w:num>
   <w:num w:numId="10">
-    <w:abstractNumId w:val="8"/>
+    <w:abstractNumId w:val="9"/>
+  </w:num>
+  <w:num w:numId="11">
+    <w:abstractNumId w:val="6"/>
   </w:num>
 </w:numbering>
 </file>

</xml_diff>